<commit_message>
Practica 9 - Cache
</commit_message>
<xml_diff>
--- a/00Fede_evidencias.docx
+++ b/00Fede_evidencias.docx
@@ -4,6 +4,9 @@
   <w:body>
     <w:p>
       <w:r>
+        <w:rPr>
+          <w:noProof/>
+        </w:rPr>
         <w:drawing>
           <wp:inline distT="0" distB="0" distL="0" distR="0" wp14:anchorId="29C798EE" wp14:editId="5D06799A">
             <wp:extent cx="5612130" cy="1530350"/>
@@ -43,6 +46,9 @@
     </w:p>
     <w:p>
       <w:r>
+        <w:rPr>
+          <w:noProof/>
+        </w:rPr>
         <w:drawing>
           <wp:inline distT="0" distB="0" distL="0" distR="0" wp14:anchorId="6EA35907" wp14:editId="3FB303CA">
             <wp:extent cx="5612130" cy="1407160"/>
@@ -84,6 +90,9 @@
     <w:p/>
     <w:p>
       <w:r>
+        <w:rPr>
+          <w:noProof/>
+        </w:rPr>
         <w:drawing>
           <wp:inline distT="0" distB="0" distL="0" distR="0" wp14:anchorId="22BDBE26" wp14:editId="49DA4F32">
             <wp:extent cx="5612130" cy="1737360"/>
@@ -124,6 +133,9 @@
     <w:p/>
     <w:p>
       <w:r>
+        <w:rPr>
+          <w:noProof/>
+        </w:rPr>
         <w:lastRenderedPageBreak/>
         <w:drawing>
           <wp:inline distT="0" distB="0" distL="0" distR="0" wp14:anchorId="589AB210" wp14:editId="41ADEA1A">
@@ -164,6 +176,9 @@
     </w:p>
     <w:p>
       <w:r>
+        <w:rPr>
+          <w:noProof/>
+        </w:rPr>
         <w:drawing>
           <wp:inline distT="0" distB="0" distL="0" distR="0" wp14:anchorId="07A07677" wp14:editId="0573EE2C">
             <wp:extent cx="5612130" cy="1744345"/>
@@ -204,6 +219,9 @@
     <w:p/>
     <w:p>
       <w:r>
+        <w:rPr>
+          <w:noProof/>
+        </w:rPr>
         <w:lastRenderedPageBreak/>
         <w:drawing>
           <wp:inline distT="0" distB="0" distL="0" distR="0" wp14:anchorId="1AE9404F" wp14:editId="0154CAEE">
@@ -244,6 +262,9 @@
     </w:p>
     <w:p>
       <w:r>
+        <w:rPr>
+          <w:noProof/>
+        </w:rPr>
         <w:drawing>
           <wp:inline distT="0" distB="0" distL="0" distR="0" wp14:anchorId="01DE5319" wp14:editId="4926A3D3">
             <wp:extent cx="5159187" cy="3071126"/>
@@ -281,6 +302,216 @@
         </w:drawing>
       </w:r>
     </w:p>
+    <w:p/>
+    <w:p>
+      <w:pPr>
+        <w:pStyle w:val="Ttulo1"/>
+      </w:pPr>
+      <w:r>
+        <w:t>REDIS</w:t>
+      </w:r>
+    </w:p>
+    <w:p/>
+    <w:p>
+      <w:r>
+        <w:lastRenderedPageBreak/>
+        <w:drawing>
+          <wp:inline distT="0" distB="0" distL="0" distR="0" wp14:anchorId="462874B0" wp14:editId="44F9E62C">
+            <wp:extent cx="4140200" cy="3292766"/>
+            <wp:effectExtent l="0" t="0" r="0" b="3175"/>
+            <wp:docPr id="8" name="Imagen 8"/>
+            <wp:cNvGraphicFramePr>
+              <a:graphicFrameLocks xmlns:a="http://schemas.openxmlformats.org/drawingml/2006/main" noChangeAspect="1"/>
+            </wp:cNvGraphicFramePr>
+            <a:graphic xmlns:a="http://schemas.openxmlformats.org/drawingml/2006/main">
+              <a:graphicData uri="http://schemas.openxmlformats.org/drawingml/2006/picture">
+                <pic:pic xmlns:pic="http://schemas.openxmlformats.org/drawingml/2006/picture">
+                  <pic:nvPicPr>
+                    <pic:cNvPr id="1" name=""/>
+                    <pic:cNvPicPr/>
+                  </pic:nvPicPr>
+                  <pic:blipFill>
+                    <a:blip r:embed="rId11"/>
+                    <a:stretch>
+                      <a:fillRect/>
+                    </a:stretch>
+                  </pic:blipFill>
+                  <pic:spPr>
+                    <a:xfrm>
+                      <a:off x="0" y="0"/>
+                      <a:ext cx="4152870" cy="3302843"/>
+                    </a:xfrm>
+                    <a:prstGeom prst="rect">
+                      <a:avLst/>
+                    </a:prstGeom>
+                  </pic:spPr>
+                </pic:pic>
+              </a:graphicData>
+            </a:graphic>
+          </wp:inline>
+        </w:drawing>
+      </w:r>
+    </w:p>
+    <w:p>
+      <w:r>
+        <w:drawing>
+          <wp:inline distT="0" distB="0" distL="0" distR="0" wp14:anchorId="2E1BB5E0" wp14:editId="046B3DF0">
+            <wp:extent cx="4851400" cy="2965842"/>
+            <wp:effectExtent l="0" t="0" r="6350" b="6350"/>
+            <wp:docPr id="9" name="Imagen 9"/>
+            <wp:cNvGraphicFramePr>
+              <a:graphicFrameLocks xmlns:a="http://schemas.openxmlformats.org/drawingml/2006/main" noChangeAspect="1"/>
+            </wp:cNvGraphicFramePr>
+            <a:graphic xmlns:a="http://schemas.openxmlformats.org/drawingml/2006/main">
+              <a:graphicData uri="http://schemas.openxmlformats.org/drawingml/2006/picture">
+                <pic:pic xmlns:pic="http://schemas.openxmlformats.org/drawingml/2006/picture">
+                  <pic:nvPicPr>
+                    <pic:cNvPr id="1" name=""/>
+                    <pic:cNvPicPr/>
+                  </pic:nvPicPr>
+                  <pic:blipFill>
+                    <a:blip r:embed="rId12"/>
+                    <a:stretch>
+                      <a:fillRect/>
+                    </a:stretch>
+                  </pic:blipFill>
+                  <pic:spPr>
+                    <a:xfrm>
+                      <a:off x="0" y="0"/>
+                      <a:ext cx="4855129" cy="2968121"/>
+                    </a:xfrm>
+                    <a:prstGeom prst="rect">
+                      <a:avLst/>
+                    </a:prstGeom>
+                  </pic:spPr>
+                </pic:pic>
+              </a:graphicData>
+            </a:graphic>
+          </wp:inline>
+        </w:drawing>
+      </w:r>
+    </w:p>
+    <w:p>
+      <w:r>
+        <w:lastRenderedPageBreak/>
+        <w:drawing>
+          <wp:inline distT="0" distB="0" distL="0" distR="0" wp14:anchorId="50A98C22" wp14:editId="5AF30272">
+            <wp:extent cx="5612130" cy="2669540"/>
+            <wp:effectExtent l="0" t="0" r="7620" b="0"/>
+            <wp:docPr id="10" name="Imagen 10"/>
+            <wp:cNvGraphicFramePr>
+              <a:graphicFrameLocks xmlns:a="http://schemas.openxmlformats.org/drawingml/2006/main" noChangeAspect="1"/>
+            </wp:cNvGraphicFramePr>
+            <a:graphic xmlns:a="http://schemas.openxmlformats.org/drawingml/2006/main">
+              <a:graphicData uri="http://schemas.openxmlformats.org/drawingml/2006/picture">
+                <pic:pic xmlns:pic="http://schemas.openxmlformats.org/drawingml/2006/picture">
+                  <pic:nvPicPr>
+                    <pic:cNvPr id="1" name=""/>
+                    <pic:cNvPicPr/>
+                  </pic:nvPicPr>
+                  <pic:blipFill>
+                    <a:blip r:embed="rId13"/>
+                    <a:stretch>
+                      <a:fillRect/>
+                    </a:stretch>
+                  </pic:blipFill>
+                  <pic:spPr>
+                    <a:xfrm>
+                      <a:off x="0" y="0"/>
+                      <a:ext cx="5612130" cy="2669540"/>
+                    </a:xfrm>
+                    <a:prstGeom prst="rect">
+                      <a:avLst/>
+                    </a:prstGeom>
+                  </pic:spPr>
+                </pic:pic>
+              </a:graphicData>
+            </a:graphic>
+          </wp:inline>
+        </w:drawing>
+      </w:r>
+    </w:p>
+    <w:p>
+      <w:r>
+        <w:drawing>
+          <wp:inline distT="0" distB="0" distL="0" distR="0" wp14:anchorId="12551D4E" wp14:editId="7EEAE717">
+            <wp:extent cx="5612130" cy="3518535"/>
+            <wp:effectExtent l="0" t="0" r="7620" b="5715"/>
+            <wp:docPr id="11" name="Imagen 11"/>
+            <wp:cNvGraphicFramePr>
+              <a:graphicFrameLocks xmlns:a="http://schemas.openxmlformats.org/drawingml/2006/main" noChangeAspect="1"/>
+            </wp:cNvGraphicFramePr>
+            <a:graphic xmlns:a="http://schemas.openxmlformats.org/drawingml/2006/main">
+              <a:graphicData uri="http://schemas.openxmlformats.org/drawingml/2006/picture">
+                <pic:pic xmlns:pic="http://schemas.openxmlformats.org/drawingml/2006/picture">
+                  <pic:nvPicPr>
+                    <pic:cNvPr id="1" name=""/>
+                    <pic:cNvPicPr/>
+                  </pic:nvPicPr>
+                  <pic:blipFill>
+                    <a:blip r:embed="rId14"/>
+                    <a:stretch>
+                      <a:fillRect/>
+                    </a:stretch>
+                  </pic:blipFill>
+                  <pic:spPr>
+                    <a:xfrm>
+                      <a:off x="0" y="0"/>
+                      <a:ext cx="5612130" cy="3518535"/>
+                    </a:xfrm>
+                    <a:prstGeom prst="rect">
+                      <a:avLst/>
+                    </a:prstGeom>
+                  </pic:spPr>
+                </pic:pic>
+              </a:graphicData>
+            </a:graphic>
+          </wp:inline>
+        </w:drawing>
+      </w:r>
+    </w:p>
+    <w:p>
+      <w:r>
+        <w:lastRenderedPageBreak/>
+        <w:drawing>
+          <wp:inline distT="0" distB="0" distL="0" distR="0" wp14:anchorId="732007A1" wp14:editId="2ED190A5">
+            <wp:extent cx="4046571" cy="4846740"/>
+            <wp:effectExtent l="0" t="0" r="0" b="0"/>
+            <wp:docPr id="12" name="Imagen 12"/>
+            <wp:cNvGraphicFramePr>
+              <a:graphicFrameLocks xmlns:a="http://schemas.openxmlformats.org/drawingml/2006/main" noChangeAspect="1"/>
+            </wp:cNvGraphicFramePr>
+            <a:graphic xmlns:a="http://schemas.openxmlformats.org/drawingml/2006/main">
+              <a:graphicData uri="http://schemas.openxmlformats.org/drawingml/2006/picture">
+                <pic:pic xmlns:pic="http://schemas.openxmlformats.org/drawingml/2006/picture">
+                  <pic:nvPicPr>
+                    <pic:cNvPr id="1" name=""/>
+                    <pic:cNvPicPr/>
+                  </pic:nvPicPr>
+                  <pic:blipFill>
+                    <a:blip r:embed="rId15"/>
+                    <a:stretch>
+                      <a:fillRect/>
+                    </a:stretch>
+                  </pic:blipFill>
+                  <pic:spPr>
+                    <a:xfrm>
+                      <a:off x="0" y="0"/>
+                      <a:ext cx="4046571" cy="4846740"/>
+                    </a:xfrm>
+                    <a:prstGeom prst="rect">
+                      <a:avLst/>
+                    </a:prstGeom>
+                  </pic:spPr>
+                </pic:pic>
+              </a:graphicData>
+            </a:graphic>
+          </wp:inline>
+        </w:drawing>
+      </w:r>
+    </w:p>
+    <w:p/>
+    <w:p/>
     <w:sectPr>
       <w:pgSz w:w="12240" w:h="15840"/>
       <w:pgMar w:top="1417" w:right="1701" w:bottom="1417" w:left="1701" w:header="708" w:footer="708" w:gutter="0"/>
@@ -690,6 +921,27 @@
     <w:name w:val="Normal"/>
     <w:qFormat/>
   </w:style>
+  <w:style w:type="paragraph" w:styleId="Ttulo1">
+    <w:name w:val="heading 1"/>
+    <w:basedOn w:val="Normal"/>
+    <w:next w:val="Normal"/>
+    <w:link w:val="Ttulo1Car"/>
+    <w:uiPriority w:val="9"/>
+    <w:qFormat/>
+    <w:rsid w:val="003D317A"/>
+    <w:pPr>
+      <w:keepNext/>
+      <w:keepLines/>
+      <w:spacing w:before="240" w:after="0"/>
+      <w:outlineLvl w:val="0"/>
+    </w:pPr>
+    <w:rPr>
+      <w:rFonts w:asciiTheme="majorHAnsi" w:eastAsiaTheme="majorEastAsia" w:hAnsiTheme="majorHAnsi" w:cstheme="majorBidi"/>
+      <w:color w:val="2F5496" w:themeColor="accent1" w:themeShade="BF"/>
+      <w:sz w:val="32"/>
+      <w:szCs w:val="32"/>
+    </w:rPr>
+  </w:style>
   <w:style w:type="character" w:default="1" w:styleId="Fuentedeprrafopredeter">
     <w:name w:val="Default Paragraph Font"/>
     <w:uiPriority w:val="1"/>
@@ -716,6 +968,19 @@
     <w:uiPriority w:val="99"/>
     <w:semiHidden/>
     <w:unhideWhenUsed/>
+  </w:style>
+  <w:style w:type="character" w:customStyle="1" w:styleId="Ttulo1Car">
+    <w:name w:val="Título 1 Car"/>
+    <w:basedOn w:val="Fuentedeprrafopredeter"/>
+    <w:link w:val="Ttulo1"/>
+    <w:uiPriority w:val="9"/>
+    <w:rsid w:val="003D317A"/>
+    <w:rPr>
+      <w:rFonts w:asciiTheme="majorHAnsi" w:eastAsiaTheme="majorEastAsia" w:hAnsiTheme="majorHAnsi" w:cstheme="majorBidi"/>
+      <w:color w:val="2F5496" w:themeColor="accent1" w:themeShade="BF"/>
+      <w:sz w:val="32"/>
+      <w:szCs w:val="32"/>
+    </w:rPr>
   </w:style>
 </w:styles>
 </file>

</xml_diff>

<commit_message>
Fin practica 8 SAGA Choreography
</commit_message>
<xml_diff>
--- a/00Fede_evidencias.docx
+++ b/00Fede_evidencias.docx
@@ -527,14 +527,15 @@
     </w:p>
     <w:p/>
     <w:p>
-      <w:proofErr w:type="spellStart"/>
       <w:r>
         <w:t>GraphQL</w:t>
       </w:r>
-      <w:proofErr w:type="spellEnd"/>
-    </w:p>
-    <w:p>
-      <w:r>
+    </w:p>
+    <w:p>
+      <w:r>
+        <w:rPr>
+          <w:noProof/>
+        </w:rPr>
         <w:lastRenderedPageBreak/>
         <w:drawing>
           <wp:inline distT="0" distB="0" distL="0" distR="0" wp14:anchorId="623444F4" wp14:editId="65CA30BD">
@@ -574,6 +575,300 @@
       </w:r>
     </w:p>
     <w:p/>
+    <w:p>
+      <w:r>
+        <w:t>Practica 8 SAGA Orchestration</w:t>
+      </w:r>
+    </w:p>
+    <w:p>
+      <w:pPr>
+        <w:rPr>
+          <w:u w:val="single"/>
+        </w:rPr>
+      </w:pPr>
+      <w:r>
+        <w:rPr>
+          <w:u w:val="single"/>
+        </w:rPr>
+        <w:drawing>
+          <wp:inline distT="0" distB="0" distL="0" distR="0" wp14:anchorId="5C667B8C" wp14:editId="0654F94F">
+            <wp:extent cx="4975403" cy="3255010"/>
+            <wp:effectExtent l="0" t="0" r="0" b="2540"/>
+            <wp:docPr id="14" name="Imagen 14"/>
+            <wp:cNvGraphicFramePr>
+              <a:graphicFrameLocks xmlns:a="http://schemas.openxmlformats.org/drawingml/2006/main" noChangeAspect="1"/>
+            </wp:cNvGraphicFramePr>
+            <a:graphic xmlns:a="http://schemas.openxmlformats.org/drawingml/2006/main">
+              <a:graphicData uri="http://schemas.openxmlformats.org/drawingml/2006/picture">
+                <pic:pic xmlns:pic="http://schemas.openxmlformats.org/drawingml/2006/picture">
+                  <pic:nvPicPr>
+                    <pic:cNvPr id="1" name=""/>
+                    <pic:cNvPicPr/>
+                  </pic:nvPicPr>
+                  <pic:blipFill>
+                    <a:blip r:embed="rId17"/>
+                    <a:stretch>
+                      <a:fillRect/>
+                    </a:stretch>
+                  </pic:blipFill>
+                  <pic:spPr>
+                    <a:xfrm>
+                      <a:off x="0" y="0"/>
+                      <a:ext cx="4981712" cy="3259138"/>
+                    </a:xfrm>
+                    <a:prstGeom prst="rect">
+                      <a:avLst/>
+                    </a:prstGeom>
+                  </pic:spPr>
+                </pic:pic>
+              </a:graphicData>
+            </a:graphic>
+          </wp:inline>
+        </w:drawing>
+      </w:r>
+    </w:p>
+    <w:p>
+      <w:r>
+        <w:t>Graficas RabbitMQ</w:t>
+      </w:r>
+    </w:p>
+    <w:p>
+      <w:r>
+        <w:lastRenderedPageBreak/>
+        <w:drawing>
+          <wp:inline distT="0" distB="0" distL="0" distR="0" wp14:anchorId="0FF331E5" wp14:editId="0D75A5B6">
+            <wp:extent cx="5612130" cy="3052445"/>
+            <wp:effectExtent l="0" t="0" r="7620" b="0"/>
+            <wp:docPr id="15" name="Imagen 15"/>
+            <wp:cNvGraphicFramePr>
+              <a:graphicFrameLocks xmlns:a="http://schemas.openxmlformats.org/drawingml/2006/main" noChangeAspect="1"/>
+            </wp:cNvGraphicFramePr>
+            <a:graphic xmlns:a="http://schemas.openxmlformats.org/drawingml/2006/main">
+              <a:graphicData uri="http://schemas.openxmlformats.org/drawingml/2006/picture">
+                <pic:pic xmlns:pic="http://schemas.openxmlformats.org/drawingml/2006/picture">
+                  <pic:nvPicPr>
+                    <pic:cNvPr id="1" name=""/>
+                    <pic:cNvPicPr/>
+                  </pic:nvPicPr>
+                  <pic:blipFill>
+                    <a:blip r:embed="rId18"/>
+                    <a:stretch>
+                      <a:fillRect/>
+                    </a:stretch>
+                  </pic:blipFill>
+                  <pic:spPr>
+                    <a:xfrm>
+                      <a:off x="0" y="0"/>
+                      <a:ext cx="5612130" cy="3052445"/>
+                    </a:xfrm>
+                    <a:prstGeom prst="rect">
+                      <a:avLst/>
+                    </a:prstGeom>
+                  </pic:spPr>
+                </pic:pic>
+              </a:graphicData>
+            </a:graphic>
+          </wp:inline>
+        </w:drawing>
+      </w:r>
+    </w:p>
+    <w:p>
+      <w:r>
+        <w:drawing>
+          <wp:inline distT="0" distB="0" distL="0" distR="0" wp14:anchorId="59992782" wp14:editId="5634FE46">
+            <wp:extent cx="5612130" cy="3169285"/>
+            <wp:effectExtent l="0" t="0" r="7620" b="0"/>
+            <wp:docPr id="16" name="Imagen 16"/>
+            <wp:cNvGraphicFramePr>
+              <a:graphicFrameLocks xmlns:a="http://schemas.openxmlformats.org/drawingml/2006/main" noChangeAspect="1"/>
+            </wp:cNvGraphicFramePr>
+            <a:graphic xmlns:a="http://schemas.openxmlformats.org/drawingml/2006/main">
+              <a:graphicData uri="http://schemas.openxmlformats.org/drawingml/2006/picture">
+                <pic:pic xmlns:pic="http://schemas.openxmlformats.org/drawingml/2006/picture">
+                  <pic:nvPicPr>
+                    <pic:cNvPr id="1" name=""/>
+                    <pic:cNvPicPr/>
+                  </pic:nvPicPr>
+                  <pic:blipFill>
+                    <a:blip r:embed="rId19"/>
+                    <a:stretch>
+                      <a:fillRect/>
+                    </a:stretch>
+                  </pic:blipFill>
+                  <pic:spPr>
+                    <a:xfrm>
+                      <a:off x="0" y="0"/>
+                      <a:ext cx="5612130" cy="3169285"/>
+                    </a:xfrm>
+                    <a:prstGeom prst="rect">
+                      <a:avLst/>
+                    </a:prstGeom>
+                  </pic:spPr>
+                </pic:pic>
+              </a:graphicData>
+            </a:graphic>
+          </wp:inline>
+        </w:drawing>
+      </w:r>
+    </w:p>
+    <w:p>
+      <w:r>
+        <w:lastRenderedPageBreak/>
+        <w:drawing>
+          <wp:inline distT="0" distB="0" distL="0" distR="0" wp14:anchorId="06AD5A73" wp14:editId="1965B3A4">
+            <wp:extent cx="5612130" cy="3165475"/>
+            <wp:effectExtent l="0" t="0" r="7620" b="0"/>
+            <wp:docPr id="17" name="Imagen 17"/>
+            <wp:cNvGraphicFramePr>
+              <a:graphicFrameLocks xmlns:a="http://schemas.openxmlformats.org/drawingml/2006/main" noChangeAspect="1"/>
+            </wp:cNvGraphicFramePr>
+            <a:graphic xmlns:a="http://schemas.openxmlformats.org/drawingml/2006/main">
+              <a:graphicData uri="http://schemas.openxmlformats.org/drawingml/2006/picture">
+                <pic:pic xmlns:pic="http://schemas.openxmlformats.org/drawingml/2006/picture">
+                  <pic:nvPicPr>
+                    <pic:cNvPr id="1" name=""/>
+                    <pic:cNvPicPr/>
+                  </pic:nvPicPr>
+                  <pic:blipFill>
+                    <a:blip r:embed="rId20"/>
+                    <a:stretch>
+                      <a:fillRect/>
+                    </a:stretch>
+                  </pic:blipFill>
+                  <pic:spPr>
+                    <a:xfrm>
+                      <a:off x="0" y="0"/>
+                      <a:ext cx="5612130" cy="3165475"/>
+                    </a:xfrm>
+                    <a:prstGeom prst="rect">
+                      <a:avLst/>
+                    </a:prstGeom>
+                  </pic:spPr>
+                </pic:pic>
+              </a:graphicData>
+            </a:graphic>
+          </wp:inline>
+        </w:drawing>
+      </w:r>
+    </w:p>
+    <w:p>
+      <w:r>
+        <w:drawing>
+          <wp:inline distT="0" distB="0" distL="0" distR="0" wp14:anchorId="6A02B481" wp14:editId="2B47E907">
+            <wp:extent cx="5612130" cy="3092450"/>
+            <wp:effectExtent l="0" t="0" r="7620" b="0"/>
+            <wp:docPr id="18" name="Imagen 18"/>
+            <wp:cNvGraphicFramePr>
+              <a:graphicFrameLocks xmlns:a="http://schemas.openxmlformats.org/drawingml/2006/main" noChangeAspect="1"/>
+            </wp:cNvGraphicFramePr>
+            <a:graphic xmlns:a="http://schemas.openxmlformats.org/drawingml/2006/main">
+              <a:graphicData uri="http://schemas.openxmlformats.org/drawingml/2006/picture">
+                <pic:pic xmlns:pic="http://schemas.openxmlformats.org/drawingml/2006/picture">
+                  <pic:nvPicPr>
+                    <pic:cNvPr id="1" name=""/>
+                    <pic:cNvPicPr/>
+                  </pic:nvPicPr>
+                  <pic:blipFill>
+                    <a:blip r:embed="rId21"/>
+                    <a:stretch>
+                      <a:fillRect/>
+                    </a:stretch>
+                  </pic:blipFill>
+                  <pic:spPr>
+                    <a:xfrm>
+                      <a:off x="0" y="0"/>
+                      <a:ext cx="5612130" cy="3092450"/>
+                    </a:xfrm>
+                    <a:prstGeom prst="rect">
+                      <a:avLst/>
+                    </a:prstGeom>
+                  </pic:spPr>
+                </pic:pic>
+              </a:graphicData>
+            </a:graphic>
+          </wp:inline>
+        </w:drawing>
+      </w:r>
+    </w:p>
+    <w:p>
+      <w:r>
+        <w:lastRenderedPageBreak/>
+        <w:drawing>
+          <wp:inline distT="0" distB="0" distL="0" distR="0" wp14:anchorId="66B97BEC" wp14:editId="7AFCD926">
+            <wp:extent cx="5612130" cy="2625725"/>
+            <wp:effectExtent l="0" t="0" r="7620" b="3175"/>
+            <wp:docPr id="19" name="Imagen 19"/>
+            <wp:cNvGraphicFramePr>
+              <a:graphicFrameLocks xmlns:a="http://schemas.openxmlformats.org/drawingml/2006/main" noChangeAspect="1"/>
+            </wp:cNvGraphicFramePr>
+            <a:graphic xmlns:a="http://schemas.openxmlformats.org/drawingml/2006/main">
+              <a:graphicData uri="http://schemas.openxmlformats.org/drawingml/2006/picture">
+                <pic:pic xmlns:pic="http://schemas.openxmlformats.org/drawingml/2006/picture">
+                  <pic:nvPicPr>
+                    <pic:cNvPr id="1" name=""/>
+                    <pic:cNvPicPr/>
+                  </pic:nvPicPr>
+                  <pic:blipFill>
+                    <a:blip r:embed="rId22"/>
+                    <a:stretch>
+                      <a:fillRect/>
+                    </a:stretch>
+                  </pic:blipFill>
+                  <pic:spPr>
+                    <a:xfrm>
+                      <a:off x="0" y="0"/>
+                      <a:ext cx="5612130" cy="2625725"/>
+                    </a:xfrm>
+                    <a:prstGeom prst="rect">
+                      <a:avLst/>
+                    </a:prstGeom>
+                  </pic:spPr>
+                </pic:pic>
+              </a:graphicData>
+            </a:graphic>
+          </wp:inline>
+        </w:drawing>
+      </w:r>
+    </w:p>
+    <w:p>
+      <w:r>
+        <w:drawing>
+          <wp:inline distT="0" distB="0" distL="0" distR="0" wp14:anchorId="4EF23203" wp14:editId="7053A5EF">
+            <wp:extent cx="5612130" cy="2817495"/>
+            <wp:effectExtent l="0" t="0" r="7620" b="1905"/>
+            <wp:docPr id="20" name="Imagen 20"/>
+            <wp:cNvGraphicFramePr>
+              <a:graphicFrameLocks xmlns:a="http://schemas.openxmlformats.org/drawingml/2006/main" noChangeAspect="1"/>
+            </wp:cNvGraphicFramePr>
+            <a:graphic xmlns:a="http://schemas.openxmlformats.org/drawingml/2006/main">
+              <a:graphicData uri="http://schemas.openxmlformats.org/drawingml/2006/picture">
+                <pic:pic xmlns:pic="http://schemas.openxmlformats.org/drawingml/2006/picture">
+                  <pic:nvPicPr>
+                    <pic:cNvPr id="1" name=""/>
+                    <pic:cNvPicPr/>
+                  </pic:nvPicPr>
+                  <pic:blipFill>
+                    <a:blip r:embed="rId23"/>
+                    <a:stretch>
+                      <a:fillRect/>
+                    </a:stretch>
+                  </pic:blipFill>
+                  <pic:spPr>
+                    <a:xfrm>
+                      <a:off x="0" y="0"/>
+                      <a:ext cx="5612130" cy="2817495"/>
+                    </a:xfrm>
+                    <a:prstGeom prst="rect">
+                      <a:avLst/>
+                    </a:prstGeom>
+                  </pic:spPr>
+                </pic:pic>
+              </a:graphicData>
+            </a:graphic>
+          </wp:inline>
+        </w:drawing>
+      </w:r>
+    </w:p>
     <w:sectPr>
       <w:pgSz w:w="12240" w:h="15840"/>
       <w:pgMar w:top="1417" w:right="1701" w:bottom="1417" w:left="1701" w:header="708" w:footer="708" w:gutter="0"/>

</xml_diff>